<commit_message>
Updated procedures and error handling
</commit_message>
<xml_diff>
--- a/documents/Query Descriptions.docx
+++ b/documents/Query Descriptions.docx
@@ -12,6 +12,7 @@
           <w:szCs w:val="24"/>
         </w:rPr>
       </w:pPr>
+      <w:bookmarkStart w:id="0" w:name="_GoBack"/>
       <w:r>
         <w:rPr>
           <w:b/>
@@ -246,6 +247,10 @@
       <w:r>
         <w:t>Given multiple From, To, Depart, Time of Day, and # of passengers find a multi city trip</w:t>
       </w:r>
+      <w:r>
+        <w:br/>
+        <w:t>(Ignore Time of Day Field)</w:t>
+      </w:r>
     </w:p>
     <w:p>
       <w:r>
@@ -253,8 +258,8 @@
           <w:noProof/>
         </w:rPr>
         <w:drawing>
-          <wp:inline distT="0" distB="0" distL="0" distR="0" wp14:anchorId="1585A940" wp14:editId="1CF79C31">
-            <wp:extent cx="5596362" cy="2209800"/>
+          <wp:inline distT="0" distB="0" distL="0" distR="0" wp14:anchorId="1585A940" wp14:editId="24A682C8">
+            <wp:extent cx="5234527" cy="2066925"/>
             <wp:effectExtent l="0" t="0" r="4445" b="0"/>
             <wp:docPr id="5" name="Picture 5"/>
             <wp:cNvGraphicFramePr>
@@ -285,7 +290,7 @@
                   <pic:spPr bwMode="auto">
                     <a:xfrm>
                       <a:off x="0" y="0"/>
-                      <a:ext cx="5626871" cy="2221847"/>
+                      <a:ext cx="5281438" cy="2085448"/>
                     </a:xfrm>
                     <a:prstGeom prst="rect">
                       <a:avLst/>
@@ -327,12 +332,7 @@
         <w:t>,</w:t>
       </w:r>
       <w:r>
-        <w:t xml:space="preserve"> get the</w:t>
-      </w:r>
-      <w:bookmarkStart w:id="0" w:name="_GoBack"/>
-      <w:bookmarkEnd w:id="0"/>
-      <w:r>
-        <w:t xml:space="preserve"> </w:t>
+        <w:t xml:space="preserve"> get the </w:t>
       </w:r>
       <w:r>
         <w:t>fare</w:t>
@@ -408,10 +408,7 @@
         </w:numPr>
       </w:pPr>
       <w:r>
-        <w:t>Get the number of available seats for a flight</w:t>
-      </w:r>
-      <w:r>
-        <w:t xml:space="preserve"> with seat selection</w:t>
+        <w:t>Get seats for a flight</w:t>
       </w:r>
     </w:p>
     <w:p>
@@ -420,9 +417,9 @@
           <w:noProof/>
         </w:rPr>
         <w:drawing>
-          <wp:inline distT="0" distB="0" distL="0" distR="0" wp14:anchorId="3D726DEF" wp14:editId="1EAF5594">
-            <wp:extent cx="1647825" cy="3876134"/>
-            <wp:effectExtent l="0" t="0" r="0" b="0"/>
+          <wp:inline distT="0" distB="0" distL="0" distR="0" wp14:anchorId="3D726DEF" wp14:editId="281FD130">
+            <wp:extent cx="1348408" cy="3171825"/>
+            <wp:effectExtent l="0" t="0" r="4445" b="0"/>
             <wp:docPr id="7" name="Picture 7"/>
             <wp:cNvGraphicFramePr>
               <a:graphicFrameLocks xmlns:a="http://schemas.openxmlformats.org/drawingml/2006/main" noChangeAspect="1"/>
@@ -452,7 +449,7 @@
                   <pic:spPr bwMode="auto">
                     <a:xfrm>
                       <a:off x="0" y="0"/>
-                      <a:ext cx="1663414" cy="3912804"/>
+                      <a:ext cx="1400904" cy="3295309"/>
                     </a:xfrm>
                     <a:prstGeom prst="rect">
                       <a:avLst/>
@@ -502,9 +499,9 @@
           <w:noProof/>
         </w:rPr>
         <w:drawing>
-          <wp:inline distT="0" distB="0" distL="0" distR="0" wp14:anchorId="5FCEB007" wp14:editId="7C4E8824">
-            <wp:extent cx="5731510" cy="1951990"/>
-            <wp:effectExtent l="0" t="0" r="2540" b="0"/>
+          <wp:inline distT="0" distB="0" distL="0" distR="0" wp14:anchorId="5FCEB007" wp14:editId="04AEB3AE">
+            <wp:extent cx="5133975" cy="1748487"/>
+            <wp:effectExtent l="0" t="0" r="0" b="4445"/>
             <wp:docPr id="8" name="Picture 8"/>
             <wp:cNvGraphicFramePr>
               <a:graphicFrameLocks xmlns:a="http://schemas.openxmlformats.org/drawingml/2006/main" noChangeAspect="1"/>
@@ -534,7 +531,7 @@
                   <pic:spPr bwMode="auto">
                     <a:xfrm>
                       <a:off x="0" y="0"/>
-                      <a:ext cx="5731510" cy="1951990"/>
+                      <a:ext cx="5213879" cy="1775700"/>
                     </a:xfrm>
                     <a:prstGeom prst="rect">
                       <a:avLst/>
@@ -551,19 +548,15 @@
         </w:drawing>
       </w:r>
     </w:p>
-    <w:p/>
-    <w:p/>
-    <w:p/>
-    <w:p>
-      <w:pPr>
-        <w:pStyle w:val="ListParagraph"/>
-        <w:numPr>
-          <w:ilvl w:val="0"/>
-          <w:numId w:val="2"/>
-        </w:numPr>
-      </w:pPr>
-      <w:r>
-        <w:lastRenderedPageBreak/>
+    <w:p>
+      <w:pPr>
+        <w:pStyle w:val="ListParagraph"/>
+        <w:numPr>
+          <w:ilvl w:val="0"/>
+          <w:numId w:val="2"/>
+        </w:numPr>
+      </w:pPr>
+      <w:r>
         <w:t>Given From, To, Dat</w:t>
       </w:r>
       <w:r>
@@ -571,6 +564,12 @@
       </w:r>
       <w:r>
         <w:t>, find all flights on that day ordered by time</w:t>
+      </w:r>
+      <w:r>
+        <w:t xml:space="preserve"> </w:t>
+      </w:r>
+      <w:r>
+        <w:t>(no login required)</w:t>
       </w:r>
     </w:p>
     <w:p>
@@ -579,8 +578,8 @@
           <w:noProof/>
         </w:rPr>
         <w:drawing>
-          <wp:inline distT="0" distB="0" distL="0" distR="0" wp14:anchorId="3FCD3949" wp14:editId="79710F95">
-            <wp:extent cx="3990975" cy="1836308"/>
+          <wp:inline distT="0" distB="0" distL="0" distR="0" wp14:anchorId="3FCD3949" wp14:editId="1EDC108C">
+            <wp:extent cx="3286125" cy="1511996"/>
             <wp:effectExtent l="0" t="0" r="0" b="0"/>
             <wp:docPr id="9" name="Picture 9"/>
             <wp:cNvGraphicFramePr>
@@ -611,7 +610,7 @@
                   <pic:spPr bwMode="auto">
                     <a:xfrm>
                       <a:off x="0" y="0"/>
-                      <a:ext cx="4012669" cy="1846290"/>
+                      <a:ext cx="3319824" cy="1527502"/>
                     </a:xfrm>
                     <a:prstGeom prst="rect">
                       <a:avLst/>
@@ -637,7 +636,14 @@
         </w:numPr>
       </w:pPr>
       <w:r>
+        <w:lastRenderedPageBreak/>
         <w:t>Given flight number and Date, find the flight</w:t>
+      </w:r>
+      <w:r>
+        <w:t xml:space="preserve"> </w:t>
+      </w:r>
+      <w:r>
+        <w:t>(no login required)</w:t>
       </w:r>
     </w:p>
     <w:p>
@@ -646,8 +652,8 @@
           <w:noProof/>
         </w:rPr>
         <w:drawing>
-          <wp:inline distT="0" distB="0" distL="0" distR="0" wp14:anchorId="70897594" wp14:editId="1E7EAFA7">
-            <wp:extent cx="3876675" cy="1819006"/>
+          <wp:inline distT="0" distB="0" distL="0" distR="0" wp14:anchorId="70897594" wp14:editId="6790B710">
+            <wp:extent cx="4486241" cy="2105025"/>
             <wp:effectExtent l="0" t="0" r="0" b="0"/>
             <wp:docPr id="10" name="Picture 10"/>
             <wp:cNvGraphicFramePr>
@@ -678,7 +684,7 @@
                   <pic:spPr bwMode="auto">
                     <a:xfrm>
                       <a:off x="0" y="0"/>
-                      <a:ext cx="3897228" cy="1828650"/>
+                      <a:ext cx="4554837" cy="2137212"/>
                     </a:xfrm>
                     <a:prstGeom prst="rect">
                       <a:avLst/>
@@ -704,7 +710,26 @@
         </w:numPr>
       </w:pPr>
       <w:r>
-        <w:t>Given a flight, check how many hours until that flight, if already happened, or if there is a delay</w:t>
+        <w:t xml:space="preserve">Given </w:t>
+      </w:r>
+      <w:r>
+        <w:t>AAdvantage</w:t>
+      </w:r>
+      <w:r>
+        <w:t xml:space="preserve"> </w:t>
+      </w:r>
+      <w:r>
+        <w:t xml:space="preserve"># </w:t>
+      </w:r>
+      <w:r>
+        <w:t xml:space="preserve">or </w:t>
+      </w:r>
+      <w:r>
+        <w:t>username, password, validate the user</w:t>
+      </w:r>
+      <w:r>
+        <w:br/>
+        <w:t>(Ignore Last Name. It’s not actually used on the website for validation. Weird.)</w:t>
       </w:r>
     </w:p>
     <w:p>
@@ -713,10 +738,10 @@
           <w:noProof/>
         </w:rPr>
         <w:drawing>
-          <wp:inline distT="0" distB="0" distL="0" distR="0" wp14:anchorId="5F2A47BD" wp14:editId="61A46754">
-            <wp:extent cx="4276725" cy="1159910"/>
-            <wp:effectExtent l="0" t="0" r="0" b="2540"/>
-            <wp:docPr id="11" name="Picture 11"/>
+          <wp:inline distT="0" distB="0" distL="0" distR="0" wp14:anchorId="46DD85DA" wp14:editId="50B7ADAF">
+            <wp:extent cx="1838325" cy="2609850"/>
+            <wp:effectExtent l="0" t="0" r="9525" b="0"/>
+            <wp:docPr id="2" name="Picture 2"/>
             <wp:cNvGraphicFramePr>
               <a:graphicFrameLocks xmlns:a="http://schemas.openxmlformats.org/drawingml/2006/main" noChangeAspect="1"/>
             </wp:cNvGraphicFramePr>
@@ -724,7 +749,7 @@
               <a:graphicData uri="http://schemas.openxmlformats.org/drawingml/2006/picture">
                 <pic:pic xmlns:pic="http://schemas.openxmlformats.org/drawingml/2006/picture">
                   <pic:nvPicPr>
-                    <pic:cNvPr id="0" name="Picture 11"/>
+                    <pic:cNvPr id="0" name="Picture 1"/>
                     <pic:cNvPicPr>
                       <a:picLocks noChangeAspect="1" noChangeArrowheads="1"/>
                     </pic:cNvPicPr>
@@ -745,7 +770,7 @@
                   <pic:spPr bwMode="auto">
                     <a:xfrm>
                       <a:off x="0" y="0"/>
-                      <a:ext cx="4310747" cy="1169137"/>
+                      <a:ext cx="1838325" cy="2609850"/>
                     </a:xfrm>
                     <a:prstGeom prst="rect">
                       <a:avLst/>
@@ -771,19 +796,19 @@
         </w:numPr>
       </w:pPr>
       <w:r>
-        <w:t xml:space="preserve">Given </w:t>
-      </w:r>
-      <w:r>
-        <w:t>#</w:t>
-      </w:r>
-      <w:r>
-        <w:t>AAdvantage</w:t>
-      </w:r>
-      <w:r>
-        <w:t xml:space="preserve"> or </w:t>
-      </w:r>
-      <w:r>
-        <w:t>username, last name, password, validate the user</w:t>
+        <w:t>Given</w:t>
+      </w:r>
+      <w:r>
+        <w:t xml:space="preserve"> admin</w:t>
+      </w:r>
+      <w:r>
+        <w:t xml:space="preserve"> username and </w:t>
+      </w:r>
+      <w:r>
+        <w:t xml:space="preserve">admin </w:t>
+      </w:r>
+      <w:r>
+        <w:t>password, validate admin account</w:t>
       </w:r>
     </w:p>
     <w:p>
@@ -792,10 +817,10 @@
           <w:noProof/>
         </w:rPr>
         <w:drawing>
-          <wp:inline distT="0" distB="0" distL="0" distR="0" wp14:anchorId="78896C74" wp14:editId="4E401FEE">
-            <wp:extent cx="1752600" cy="2489559"/>
-            <wp:effectExtent l="0" t="0" r="0" b="6350"/>
-            <wp:docPr id="12" name="Picture 12"/>
+          <wp:inline distT="0" distB="0" distL="0" distR="0" wp14:anchorId="633B408D" wp14:editId="21F8E455">
+            <wp:extent cx="1990725" cy="2634070"/>
+            <wp:effectExtent l="0" t="0" r="0" b="0"/>
+            <wp:docPr id="13" name="Picture 13"/>
             <wp:cNvGraphicFramePr>
               <a:graphicFrameLocks xmlns:a="http://schemas.openxmlformats.org/drawingml/2006/main" noChangeAspect="1"/>
             </wp:cNvGraphicFramePr>
@@ -803,7 +828,7 @@
               <a:graphicData uri="http://schemas.openxmlformats.org/drawingml/2006/picture">
                 <pic:pic xmlns:pic="http://schemas.openxmlformats.org/drawingml/2006/picture">
                   <pic:nvPicPr>
-                    <pic:cNvPr id="0" name="Picture 12"/>
+                    <pic:cNvPr id="0" name="Picture 13"/>
                     <pic:cNvPicPr>
                       <a:picLocks noChangeAspect="1" noChangeArrowheads="1"/>
                     </pic:cNvPicPr>
@@ -824,7 +849,7 @@
                   <pic:spPr bwMode="auto">
                     <a:xfrm>
                       <a:off x="0" y="0"/>
-                      <a:ext cx="1760817" cy="2501232"/>
+                      <a:ext cx="2009159" cy="2658461"/>
                     </a:xfrm>
                     <a:prstGeom prst="rect">
                       <a:avLst/>
@@ -851,73 +876,6 @@
       </w:pPr>
       <w:r>
         <w:lastRenderedPageBreak/>
-        <w:t>Given username and password, validate admin account</w:t>
-      </w:r>
-    </w:p>
-    <w:p>
-      <w:r>
-        <w:rPr>
-          <w:noProof/>
-        </w:rPr>
-        <w:drawing>
-          <wp:inline distT="0" distB="0" distL="0" distR="0" wp14:anchorId="633B408D" wp14:editId="243E1136">
-            <wp:extent cx="2152650" cy="2848323"/>
-            <wp:effectExtent l="0" t="0" r="0" b="9525"/>
-            <wp:docPr id="13" name="Picture 13"/>
-            <wp:cNvGraphicFramePr>
-              <a:graphicFrameLocks xmlns:a="http://schemas.openxmlformats.org/drawingml/2006/main" noChangeAspect="1"/>
-            </wp:cNvGraphicFramePr>
-            <a:graphic xmlns:a="http://schemas.openxmlformats.org/drawingml/2006/main">
-              <a:graphicData uri="http://schemas.openxmlformats.org/drawingml/2006/picture">
-                <pic:pic xmlns:pic="http://schemas.openxmlformats.org/drawingml/2006/picture">
-                  <pic:nvPicPr>
-                    <pic:cNvPr id="0" name="Picture 13"/>
-                    <pic:cNvPicPr>
-                      <a:picLocks noChangeAspect="1" noChangeArrowheads="1"/>
-                    </pic:cNvPicPr>
-                  </pic:nvPicPr>
-                  <pic:blipFill>
-                    <a:blip r:embed="rId15">
-                      <a:extLst>
-                        <a:ext uri="{28A0092B-C50C-407E-A947-70E740481C1C}">
-                          <a14:useLocalDpi xmlns:a14="http://schemas.microsoft.com/office/drawing/2010/main" val="0"/>
-                        </a:ext>
-                      </a:extLst>
-                    </a:blip>
-                    <a:srcRect/>
-                    <a:stretch>
-                      <a:fillRect/>
-                    </a:stretch>
-                  </pic:blipFill>
-                  <pic:spPr bwMode="auto">
-                    <a:xfrm>
-                      <a:off x="0" y="0"/>
-                      <a:ext cx="2159641" cy="2857573"/>
-                    </a:xfrm>
-                    <a:prstGeom prst="rect">
-                      <a:avLst/>
-                    </a:prstGeom>
-                    <a:noFill/>
-                    <a:ln>
-                      <a:noFill/>
-                    </a:ln>
-                  </pic:spPr>
-                </pic:pic>
-              </a:graphicData>
-            </a:graphic>
-          </wp:inline>
-        </w:drawing>
-      </w:r>
-    </w:p>
-    <w:p>
-      <w:pPr>
-        <w:pStyle w:val="ListParagraph"/>
-        <w:numPr>
-          <w:ilvl w:val="0"/>
-          <w:numId w:val="2"/>
-        </w:numPr>
-      </w:pPr>
-      <w:r>
         <w:t>Given Fro</w:t>
       </w:r>
       <w:r>
@@ -968,7 +926,7 @@
                     </pic:cNvPicPr>
                   </pic:nvPicPr>
                   <pic:blipFill>
-                    <a:blip r:embed="rId16">
+                    <a:blip r:embed="rId15">
                       <a:extLst>
                         <a:ext uri="{28A0092B-C50C-407E-A947-70E740481C1C}">
                           <a14:useLocalDpi xmlns:a14="http://schemas.microsoft.com/office/drawing/2010/main" val="0"/>
@@ -1085,6 +1043,211 @@
       </w:r>
     </w:p>
     <w:p>
+      <w:r>
+        <w:t>CRUD operations on admin panel (4 queries for each one – Create, Read/Get, Update, Delete)</w:t>
+      </w:r>
+    </w:p>
+    <w:p>
+      <w:pPr>
+        <w:pStyle w:val="ListParagraph"/>
+        <w:numPr>
+          <w:ilvl w:val="0"/>
+          <w:numId w:val="2"/>
+        </w:numPr>
+      </w:pPr>
+      <w:r>
+        <w:t xml:space="preserve">CRUD - </w:t>
+      </w:r>
+      <w:r>
+        <w:t>Users</w:t>
+      </w:r>
+      <w:r>
+        <w:t xml:space="preserve"> and display their information to on admin panel</w:t>
+      </w:r>
+    </w:p>
+    <w:p>
+      <w:pPr>
+        <w:pStyle w:val="ListParagraph"/>
+        <w:numPr>
+          <w:ilvl w:val="0"/>
+          <w:numId w:val="2"/>
+        </w:numPr>
+      </w:pPr>
+      <w:r>
+        <w:t xml:space="preserve">CRUD </w:t>
+      </w:r>
+      <w:r>
+        <w:t>- Payments</w:t>
+      </w:r>
+      <w:r>
+        <w:t xml:space="preserve"> and display their information to on admin panel</w:t>
+      </w:r>
+    </w:p>
+    <w:p>
+      <w:pPr>
+        <w:pStyle w:val="ListParagraph"/>
+        <w:numPr>
+          <w:ilvl w:val="0"/>
+          <w:numId w:val="2"/>
+        </w:numPr>
+      </w:pPr>
+      <w:r>
+        <w:t xml:space="preserve">CRUD - </w:t>
+      </w:r>
+      <w:r>
+        <w:t>Bookings</w:t>
+      </w:r>
+      <w:r>
+        <w:t xml:space="preserve"> </w:t>
+      </w:r>
+      <w:r>
+        <w:t>and display their information to on admin panel</w:t>
+      </w:r>
+    </w:p>
+    <w:p>
+      <w:pPr>
+        <w:pStyle w:val="ListParagraph"/>
+        <w:numPr>
+          <w:ilvl w:val="0"/>
+          <w:numId w:val="2"/>
+        </w:numPr>
+      </w:pPr>
+      <w:r>
+        <w:t xml:space="preserve">CRUD - </w:t>
+      </w:r>
+      <w:r>
+        <w:t>F</w:t>
+      </w:r>
+      <w:r>
+        <w:t xml:space="preserve">lights </w:t>
+      </w:r>
+      <w:r>
+        <w:t>and display their information to on admin panel</w:t>
+      </w:r>
+    </w:p>
+    <w:p>
+      <w:pPr>
+        <w:pStyle w:val="ListParagraph"/>
+        <w:numPr>
+          <w:ilvl w:val="0"/>
+          <w:numId w:val="2"/>
+        </w:numPr>
+      </w:pPr>
+      <w:r>
+        <w:t xml:space="preserve">CRUD </w:t>
+      </w:r>
+      <w:r>
+        <w:t>-</w:t>
+      </w:r>
+      <w:r>
+        <w:t xml:space="preserve"> </w:t>
+      </w:r>
+      <w:r>
+        <w:t xml:space="preserve">Schedule </w:t>
+      </w:r>
+      <w:r>
+        <w:t>and display their information to on admin panel</w:t>
+      </w:r>
+    </w:p>
+    <w:p>
+      <w:pPr>
+        <w:pStyle w:val="ListParagraph"/>
+        <w:numPr>
+          <w:ilvl w:val="0"/>
+          <w:numId w:val="2"/>
+        </w:numPr>
+      </w:pPr>
+      <w:r>
+        <w:t xml:space="preserve">CRUD - </w:t>
+      </w:r>
+      <w:r>
+        <w:t>A</w:t>
+      </w:r>
+      <w:r>
+        <w:t xml:space="preserve">irports </w:t>
+      </w:r>
+      <w:r>
+        <w:t>and display their information to on admin panel</w:t>
+      </w:r>
+    </w:p>
+    <w:p>
+      <w:pPr>
+        <w:pStyle w:val="ListParagraph"/>
+        <w:numPr>
+          <w:ilvl w:val="0"/>
+          <w:numId w:val="2"/>
+        </w:numPr>
+      </w:pPr>
+      <w:r>
+        <w:t xml:space="preserve">CRUD - Aircrafts </w:t>
+      </w:r>
+      <w:r>
+        <w:t>and display their information to on admin pane</w:t>
+      </w:r>
+      <w:r>
+        <w:t>l</w:t>
+      </w:r>
+    </w:p>
+    <w:p>
+      <w:pPr>
+        <w:pStyle w:val="ListParagraph"/>
+        <w:numPr>
+          <w:ilvl w:val="0"/>
+          <w:numId w:val="2"/>
+        </w:numPr>
+      </w:pPr>
+      <w:r>
+        <w:t xml:space="preserve">CRUD - </w:t>
+      </w:r>
+      <w:r>
+        <w:t>News</w:t>
+      </w:r>
+      <w:r>
+        <w:t xml:space="preserve"> and display their information to on admin panel</w:t>
+      </w:r>
+    </w:p>
+    <w:p>
+      <w:pPr>
+        <w:pStyle w:val="ListParagraph"/>
+        <w:numPr>
+          <w:ilvl w:val="0"/>
+          <w:numId w:val="2"/>
+        </w:numPr>
+      </w:pPr>
+      <w:r>
+        <w:t xml:space="preserve">CRUD </w:t>
+      </w:r>
+      <w:r>
+        <w:t>-</w:t>
+      </w:r>
+      <w:r>
+        <w:t xml:space="preserve"> </w:t>
+      </w:r>
+      <w:r>
+        <w:t>Contact Us</w:t>
+      </w:r>
+      <w:r>
+        <w:t xml:space="preserve"> and display their information to on admin panel</w:t>
+      </w:r>
+    </w:p>
+    <w:p>
+      <w:r>
+        <w:t xml:space="preserve">All these will be happening on the admin panel. </w:t>
+      </w:r>
+      <w:r>
+        <w:t>Only the airport staff will have access to these queries. Not possible to take screenshots of these screens since we ar</w:t>
+      </w:r>
+      <w:r>
+        <w:t>e not</w:t>
+      </w:r>
+      <w:r>
+        <w:t xml:space="preserve"> AA employees. </w:t>
+      </w:r>
+    </w:p>
+    <w:p/>
+    <w:p/>
+    <w:p/>
+    <w:p>
       <w:pPr>
         <w:pStyle w:val="ListParagraph"/>
         <w:numPr>
@@ -1094,155 +1257,6 @@
       </w:pPr>
       <w:r>
         <w:lastRenderedPageBreak/>
-        <w:t xml:space="preserve">CRUD - Get all aircrafts and </w:t>
-      </w:r>
-      <w:r>
-        <w:t xml:space="preserve">display </w:t>
-      </w:r>
-      <w:r>
-        <w:t>their information</w:t>
-      </w:r>
-      <w:r>
-        <w:t xml:space="preserve"> to on admin panel</w:t>
-      </w:r>
-    </w:p>
-    <w:p>
-      <w:pPr>
-        <w:pStyle w:val="ListParagraph"/>
-        <w:numPr>
-          <w:ilvl w:val="0"/>
-          <w:numId w:val="2"/>
-        </w:numPr>
-      </w:pPr>
-      <w:r>
-        <w:t>CRUD - Get all flights that exists in the database</w:t>
-      </w:r>
-      <w:r>
-        <w:t xml:space="preserve"> to display on admin panel</w:t>
-      </w:r>
-    </w:p>
-    <w:p>
-      <w:pPr>
-        <w:pStyle w:val="ListParagraph"/>
-        <w:numPr>
-          <w:ilvl w:val="0"/>
-          <w:numId w:val="2"/>
-        </w:numPr>
-      </w:pPr>
-      <w:r>
-        <w:t>CRUD - Get all airports that exists in the database to display on admin panel</w:t>
-      </w:r>
-    </w:p>
-    <w:p>
-      <w:pPr>
-        <w:pStyle w:val="ListParagraph"/>
-        <w:numPr>
-          <w:ilvl w:val="0"/>
-          <w:numId w:val="2"/>
-        </w:numPr>
-      </w:pPr>
-      <w:r>
-        <w:t>CRUD - Get</w:t>
-      </w:r>
-      <w:r>
-        <w:t xml:space="preserve"> a </w:t>
-      </w:r>
-      <w:r>
-        <w:t xml:space="preserve">list of passengers for </w:t>
-      </w:r>
-      <w:r>
-        <w:t xml:space="preserve">a </w:t>
-      </w:r>
-      <w:r>
-        <w:t>specific flight</w:t>
-      </w:r>
-      <w:r>
-        <w:t xml:space="preserve"> on admin panel</w:t>
-      </w:r>
-    </w:p>
-    <w:p>
-      <w:pPr>
-        <w:pStyle w:val="ListParagraph"/>
-        <w:numPr>
-          <w:ilvl w:val="0"/>
-          <w:numId w:val="2"/>
-        </w:numPr>
-      </w:pPr>
-      <w:r>
-        <w:t xml:space="preserve">CRUD - Get a </w:t>
-      </w:r>
-      <w:r>
-        <w:t xml:space="preserve">list of </w:t>
-      </w:r>
-      <w:r>
-        <w:t>all flight</w:t>
-      </w:r>
-      <w:r>
-        <w:t>s</w:t>
-      </w:r>
-      <w:r>
-        <w:t xml:space="preserve"> for</w:t>
-      </w:r>
-      <w:r>
-        <w:t xml:space="preserve"> </w:t>
-      </w:r>
-      <w:r>
-        <w:t xml:space="preserve">a </w:t>
-      </w:r>
-      <w:r>
-        <w:t xml:space="preserve">specific </w:t>
-      </w:r>
-      <w:r>
-        <w:t>day on admin panel</w:t>
-      </w:r>
-    </w:p>
-    <w:p>
-      <w:pPr>
-        <w:pStyle w:val="ListParagraph"/>
-        <w:numPr>
-          <w:ilvl w:val="0"/>
-          <w:numId w:val="2"/>
-        </w:numPr>
-      </w:pPr>
-      <w:r>
-        <w:t>CRUD - Get all information about a passenger on admin panel</w:t>
-      </w:r>
-    </w:p>
-    <w:p>
-      <w:pPr>
-        <w:pStyle w:val="ListParagraph"/>
-        <w:numPr>
-          <w:ilvl w:val="0"/>
-          <w:numId w:val="2"/>
-        </w:numPr>
-      </w:pPr>
-      <w:r>
-        <w:t>CRUD - Get all bookings on admin panel</w:t>
-      </w:r>
-    </w:p>
-    <w:p>
-      <w:r>
-        <w:t xml:space="preserve">All these will be happening on the admin panel. </w:t>
-      </w:r>
-      <w:r>
-        <w:t>Only the airport staff will have access to these queries. Not possible to take screenshots of these screens since we ar</w:t>
-      </w:r>
-      <w:r>
-        <w:t>e not</w:t>
-      </w:r>
-      <w:r>
-        <w:t xml:space="preserve"> AA employees. </w:t>
-      </w:r>
-    </w:p>
-    <w:p>
-      <w:pPr>
-        <w:pStyle w:val="ListParagraph"/>
-        <w:numPr>
-          <w:ilvl w:val="0"/>
-          <w:numId w:val="2"/>
-        </w:numPr>
-      </w:pPr>
-      <w:r>
         <w:t>Get the</w:t>
       </w:r>
       <w:r>
@@ -1293,7 +1307,7 @@
                     </pic:cNvPicPr>
                   </pic:nvPicPr>
                   <pic:blipFill>
-                    <a:blip r:embed="rId17">
+                    <a:blip r:embed="rId16">
                       <a:extLst>
                         <a:ext uri="{28A0092B-C50C-407E-A947-70E740481C1C}">
                           <a14:useLocalDpi xmlns:a14="http://schemas.microsoft.com/office/drawing/2010/main" val="0"/>
@@ -1360,7 +1374,7 @@
                     </pic:cNvPicPr>
                   </pic:nvPicPr>
                   <pic:blipFill>
-                    <a:blip r:embed="rId18">
+                    <a:blip r:embed="rId17">
                       <a:extLst>
                         <a:ext uri="{28A0092B-C50C-407E-A947-70E740481C1C}">
                           <a14:useLocalDpi xmlns:a14="http://schemas.microsoft.com/office/drawing/2010/main" val="0"/>
@@ -1391,6 +1405,7 @@
           </wp:inline>
         </w:drawing>
       </w:r>
+      <w:bookmarkEnd w:id="0"/>
     </w:p>
     <w:sectPr>
       <w:pgSz w:w="11906" w:h="16838" w:code="9"/>

</xml_diff>